<commit_message>
Admission Form and AcceptPaymentForm is completed
Admission Form is completed with ADMIT and REMOVE Guest functions based on scenarios and AcceptPaymentForm's Loading guest details function is completed
</commit_message>
<xml_diff>
--- a/Queries used for PGMS.docx
+++ b/Queries used for PGMS.docx
@@ -10,6 +10,7 @@
           <w:u w:val="single"/>
         </w:rPr>
       </w:pPr>
+      <w:proofErr w:type="gramStart"/>
       <w:r>
         <w:rPr>
           <w:sz w:val="48"/>
@@ -17,64 +18,97 @@
         </w:rPr>
         <w:t>login</w:t>
       </w:r>
-    </w:p>
-    <w:p>
-      <w:pPr>
-        <w:rPr>
-          <w:sz w:val="40"/>
-        </w:rPr>
-      </w:pPr>
-    </w:p>
-    <w:p>
-      <w:pPr>
-        <w:rPr>
-          <w:sz w:val="40"/>
-        </w:rPr>
-      </w:pPr>
-      <w:r>
-        <w:rPr>
-          <w:sz w:val="40"/>
-        </w:rPr>
-        <w:t>create table login(</w:t>
-      </w:r>
-    </w:p>
-    <w:p>
-      <w:pPr>
-        <w:rPr>
-          <w:sz w:val="40"/>
-        </w:rPr>
-      </w:pPr>
-      <w:r>
-        <w:rPr>
-          <w:sz w:val="40"/>
-        </w:rPr>
-        <w:t>username varchar(10) not null,</w:t>
-      </w:r>
-    </w:p>
-    <w:p>
-      <w:pPr>
-        <w:rPr>
-          <w:sz w:val="40"/>
-        </w:rPr>
-      </w:pPr>
-      <w:r>
-        <w:rPr>
-          <w:sz w:val="40"/>
-        </w:rPr>
-        <w:t>password varchar(255),</w:t>
-      </w:r>
-    </w:p>
-    <w:p>
-      <w:pPr>
-        <w:rPr>
-          <w:sz w:val="40"/>
-        </w:rPr>
-      </w:pPr>
-      <w:r>
-        <w:rPr>
-          <w:sz w:val="40"/>
-        </w:rPr>
-        <w:t>primary key(username)</w:t>
+      <w:proofErr w:type="gramEnd"/>
+    </w:p>
+    <w:p>
+      <w:pPr>
+        <w:rPr>
+          <w:sz w:val="40"/>
+        </w:rPr>
+      </w:pPr>
+    </w:p>
+    <w:p>
+      <w:pPr>
+        <w:rPr>
+          <w:sz w:val="40"/>
+        </w:rPr>
+      </w:pPr>
+      <w:proofErr w:type="gramStart"/>
+      <w:r>
+        <w:rPr>
+          <w:sz w:val="40"/>
+        </w:rPr>
+        <w:t>create</w:t>
+      </w:r>
+      <w:proofErr w:type="gramEnd"/>
+      <w:r>
+        <w:rPr>
+          <w:sz w:val="40"/>
+        </w:rPr>
+        <w:t xml:space="preserve"> table login(</w:t>
+      </w:r>
+    </w:p>
+    <w:p>
+      <w:pPr>
+        <w:rPr>
+          <w:sz w:val="40"/>
+        </w:rPr>
+      </w:pPr>
+      <w:proofErr w:type="gramStart"/>
+      <w:r>
+        <w:rPr>
+          <w:sz w:val="40"/>
+        </w:rPr>
+        <w:t>username</w:t>
+      </w:r>
+      <w:proofErr w:type="gramEnd"/>
+      <w:r>
+        <w:rPr>
+          <w:sz w:val="40"/>
+        </w:rPr>
+        <w:t xml:space="preserve"> varchar(10) not null,</w:t>
+      </w:r>
+    </w:p>
+    <w:p>
+      <w:pPr>
+        <w:rPr>
+          <w:sz w:val="40"/>
+        </w:rPr>
+      </w:pPr>
+      <w:proofErr w:type="gramStart"/>
+      <w:r>
+        <w:rPr>
+          <w:sz w:val="40"/>
+        </w:rPr>
+        <w:t>password</w:t>
+      </w:r>
+      <w:proofErr w:type="gramEnd"/>
+      <w:r>
+        <w:rPr>
+          <w:sz w:val="40"/>
+        </w:rPr>
+        <w:t xml:space="preserve"> varchar(255),</w:t>
+      </w:r>
+    </w:p>
+    <w:p>
+      <w:pPr>
+        <w:rPr>
+          <w:sz w:val="40"/>
+        </w:rPr>
+      </w:pPr>
+      <w:proofErr w:type="gramStart"/>
+      <w:r>
+        <w:rPr>
+          <w:sz w:val="40"/>
+        </w:rPr>
+        <w:t>primary</w:t>
+      </w:r>
+      <w:proofErr w:type="gramEnd"/>
+      <w:r>
+        <w:rPr>
+          <w:sz w:val="40"/>
+        </w:rPr>
+        <w:t xml:space="preserve"> key(username)</w:t>
       </w:r>
     </w:p>
     <w:p>
@@ -103,37 +137,75 @@
           <w:sz w:val="40"/>
         </w:rPr>
       </w:pPr>
-      <w:r>
-        <w:rPr>
-          <w:sz w:val="40"/>
-        </w:rPr>
-        <w:t>insert into login values('admin','test');</w:t>
-      </w:r>
-    </w:p>
-    <w:p>
-      <w:pPr>
-        <w:rPr>
-          <w:sz w:val="40"/>
-        </w:rPr>
-      </w:pPr>
-      <w:r>
-        <w:rPr>
-          <w:sz w:val="40"/>
-        </w:rPr>
-        <w:t>insert into login values('staff1','test1');</w:t>
-      </w:r>
-    </w:p>
-    <w:p>
-      <w:pPr>
-        <w:rPr>
-          <w:sz w:val="40"/>
-        </w:rPr>
-      </w:pPr>
-      <w:r>
-        <w:rPr>
-          <w:sz w:val="40"/>
-        </w:rPr>
-        <w:t>insert into login values('staff2','test2');</w:t>
+      <w:proofErr w:type="gramStart"/>
+      <w:r>
+        <w:rPr>
+          <w:sz w:val="40"/>
+        </w:rPr>
+        <w:t>insert</w:t>
+      </w:r>
+      <w:proofErr w:type="gramEnd"/>
+      <w:r>
+        <w:rPr>
+          <w:sz w:val="40"/>
+        </w:rPr>
+        <w:t xml:space="preserve"> into login values('</w:t>
+      </w:r>
+      <w:proofErr w:type="spellStart"/>
+      <w:r>
+        <w:rPr>
+          <w:sz w:val="40"/>
+        </w:rPr>
+        <w:t>admin','test</w:t>
+      </w:r>
+      <w:proofErr w:type="spellEnd"/>
+      <w:r>
+        <w:rPr>
+          <w:sz w:val="40"/>
+        </w:rPr>
+        <w:t>');</w:t>
+      </w:r>
+    </w:p>
+    <w:p>
+      <w:pPr>
+        <w:rPr>
+          <w:sz w:val="40"/>
+        </w:rPr>
+      </w:pPr>
+      <w:proofErr w:type="gramStart"/>
+      <w:r>
+        <w:rPr>
+          <w:sz w:val="40"/>
+        </w:rPr>
+        <w:t>insert</w:t>
+      </w:r>
+      <w:proofErr w:type="gramEnd"/>
+      <w:r>
+        <w:rPr>
+          <w:sz w:val="40"/>
+        </w:rPr>
+        <w:t xml:space="preserve"> into login values('staff1','test1');</w:t>
+      </w:r>
+    </w:p>
+    <w:p>
+      <w:pPr>
+        <w:rPr>
+          <w:sz w:val="40"/>
+        </w:rPr>
+      </w:pPr>
+      <w:proofErr w:type="gramStart"/>
+      <w:r>
+        <w:rPr>
+          <w:sz w:val="40"/>
+        </w:rPr>
+        <w:t>insert</w:t>
+      </w:r>
+      <w:proofErr w:type="gramEnd"/>
+      <w:r>
+        <w:rPr>
+          <w:sz w:val="40"/>
+        </w:rPr>
+        <w:t xml:space="preserve"> into login values('staff2','test2');</w:t>
       </w:r>
     </w:p>
     <w:p>
@@ -151,6 +223,7 @@
           <w:u w:val="single"/>
         </w:rPr>
       </w:pPr>
+      <w:proofErr w:type="gramStart"/>
       <w:r>
         <w:rPr>
           <w:sz w:val="48"/>
@@ -158,6 +231,7 @@
         </w:rPr>
         <w:t>buildings</w:t>
       </w:r>
+      <w:proofErr w:type="gramEnd"/>
     </w:p>
     <w:p>
       <w:pPr>
@@ -174,63 +248,121 @@
           <w:sz w:val="40"/>
         </w:rPr>
       </w:pPr>
-      <w:r>
-        <w:rPr>
-          <w:sz w:val="40"/>
-        </w:rPr>
-        <w:t>create table buildings(</w:t>
-      </w:r>
-    </w:p>
-    <w:p>
-      <w:pPr>
-        <w:rPr>
-          <w:sz w:val="40"/>
-        </w:rPr>
-      </w:pPr>
-      <w:r>
-        <w:rPr>
-          <w:sz w:val="40"/>
-        </w:rPr>
-        <w:t>id int not null,</w:t>
-      </w:r>
-    </w:p>
-    <w:p>
-      <w:pPr>
-        <w:rPr>
-          <w:sz w:val="40"/>
-        </w:rPr>
-      </w:pPr>
-      <w:r>
-        <w:rPr>
-          <w:sz w:val="40"/>
-        </w:rPr>
-        <w:t>building_image varchar(255), ##Stores Relative path to the Image</w:t>
-      </w:r>
-    </w:p>
-    <w:p>
-      <w:pPr>
-        <w:rPr>
-          <w:sz w:val="40"/>
-        </w:rPr>
-      </w:pPr>
-      <w:r>
-        <w:rPr>
-          <w:sz w:val="40"/>
-        </w:rPr>
-        <w:t>building_name varchar(255) not null,</w:t>
-      </w:r>
-    </w:p>
-    <w:p>
-      <w:pPr>
-        <w:rPr>
-          <w:sz w:val="40"/>
-        </w:rPr>
-      </w:pPr>
-      <w:r>
-        <w:rPr>
-          <w:sz w:val="40"/>
-        </w:rPr>
-        <w:t>primary key(id)</w:t>
+      <w:proofErr w:type="gramStart"/>
+      <w:r>
+        <w:rPr>
+          <w:sz w:val="40"/>
+        </w:rPr>
+        <w:t>create</w:t>
+      </w:r>
+      <w:proofErr w:type="gramEnd"/>
+      <w:r>
+        <w:rPr>
+          <w:sz w:val="40"/>
+        </w:rPr>
+        <w:t xml:space="preserve"> table buildings(</w:t>
+      </w:r>
+    </w:p>
+    <w:p>
+      <w:pPr>
+        <w:rPr>
+          <w:sz w:val="40"/>
+        </w:rPr>
+      </w:pPr>
+      <w:proofErr w:type="gramStart"/>
+      <w:r>
+        <w:rPr>
+          <w:sz w:val="40"/>
+        </w:rPr>
+        <w:t>id</w:t>
+      </w:r>
+      <w:proofErr w:type="gramEnd"/>
+      <w:r>
+        <w:rPr>
+          <w:sz w:val="40"/>
+        </w:rPr>
+        <w:t xml:space="preserve"> </w:t>
+      </w:r>
+      <w:proofErr w:type="spellStart"/>
+      <w:r>
+        <w:rPr>
+          <w:sz w:val="40"/>
+        </w:rPr>
+        <w:t>int</w:t>
+      </w:r>
+      <w:proofErr w:type="spellEnd"/>
+      <w:r>
+        <w:rPr>
+          <w:sz w:val="40"/>
+        </w:rPr>
+        <w:t xml:space="preserve"> not null,</w:t>
+      </w:r>
+    </w:p>
+    <w:p>
+      <w:pPr>
+        <w:rPr>
+          <w:sz w:val="40"/>
+        </w:rPr>
+      </w:pPr>
+      <w:proofErr w:type="spellStart"/>
+      <w:proofErr w:type="gramStart"/>
+      <w:r>
+        <w:rPr>
+          <w:sz w:val="40"/>
+        </w:rPr>
+        <w:t>building_image</w:t>
+      </w:r>
+      <w:proofErr w:type="spellEnd"/>
+      <w:proofErr w:type="gramEnd"/>
+      <w:r>
+        <w:rPr>
+          <w:sz w:val="40"/>
+        </w:rPr>
+        <w:t xml:space="preserve"> varchar(255), ##Stores Relative path to the Image</w:t>
+      </w:r>
+    </w:p>
+    <w:p>
+      <w:pPr>
+        <w:rPr>
+          <w:sz w:val="40"/>
+        </w:rPr>
+      </w:pPr>
+      <w:proofErr w:type="spellStart"/>
+      <w:proofErr w:type="gramStart"/>
+      <w:r>
+        <w:rPr>
+          <w:sz w:val="40"/>
+        </w:rPr>
+        <w:t>building_name</w:t>
+      </w:r>
+      <w:proofErr w:type="spellEnd"/>
+      <w:proofErr w:type="gramEnd"/>
+      <w:r>
+        <w:rPr>
+          <w:sz w:val="40"/>
+        </w:rPr>
+        <w:t xml:space="preserve"> varchar(255) not null,</w:t>
+      </w:r>
+    </w:p>
+    <w:p>
+      <w:pPr>
+        <w:rPr>
+          <w:sz w:val="40"/>
+        </w:rPr>
+      </w:pPr>
+      <w:proofErr w:type="gramStart"/>
+      <w:r>
+        <w:rPr>
+          <w:sz w:val="40"/>
+        </w:rPr>
+        <w:t>primary</w:t>
+      </w:r>
+      <w:proofErr w:type="gramEnd"/>
+      <w:r>
+        <w:rPr>
+          <w:sz w:val="40"/>
+        </w:rPr>
+        <w:t xml:space="preserve"> key(id)</w:t>
       </w:r>
     </w:p>
     <w:p>
@@ -261,6 +393,7 @@
           <w:u w:val="single"/>
         </w:rPr>
       </w:pPr>
+      <w:proofErr w:type="gramStart"/>
       <w:r>
         <w:rPr>
           <w:sz w:val="48"/>
@@ -276,6 +409,7 @@
         </w:rPr>
         <w:t>s</w:t>
       </w:r>
+      <w:proofErr w:type="gramEnd"/>
     </w:p>
     <w:p>
       <w:pPr>
@@ -291,89 +425,179 @@
           <w:sz w:val="40"/>
         </w:rPr>
       </w:pPr>
-      <w:r>
-        <w:rPr>
-          <w:sz w:val="40"/>
-        </w:rPr>
-        <w:t>create table floors(</w:t>
-      </w:r>
-    </w:p>
-    <w:p>
-      <w:pPr>
-        <w:rPr>
-          <w:sz w:val="40"/>
-        </w:rPr>
-      </w:pPr>
-      <w:r>
-        <w:rPr>
-          <w:sz w:val="40"/>
-        </w:rPr>
-        <w:t>id varchar(255) not null,</w:t>
-      </w:r>
-    </w:p>
-    <w:p>
-      <w:pPr>
-        <w:rPr>
-          <w:sz w:val="40"/>
-        </w:rPr>
-      </w:pPr>
-      <w:r>
-        <w:rPr>
-          <w:sz w:val="40"/>
-        </w:rPr>
-        <w:t>building_id int not null,</w:t>
-      </w:r>
-    </w:p>
-    <w:p>
-      <w:pPr>
-        <w:rPr>
-          <w:sz w:val="40"/>
-        </w:rPr>
-      </w:pPr>
-      <w:r>
-        <w:rPr>
-          <w:sz w:val="40"/>
-        </w:rPr>
-        <w:t>floor_name varchar(255) not null,</w:t>
-      </w:r>
-    </w:p>
-    <w:p>
-      <w:pPr>
-        <w:rPr>
-          <w:sz w:val="40"/>
-        </w:rPr>
-      </w:pPr>
-      <w:r>
-        <w:rPr>
-          <w:sz w:val="40"/>
-        </w:rPr>
-        <w:t>floor_image varchar(255), ##Stores Relative path to the Image</w:t>
-      </w:r>
-    </w:p>
-    <w:p>
-      <w:pPr>
-        <w:rPr>
-          <w:sz w:val="40"/>
-        </w:rPr>
-      </w:pPr>
-      <w:r>
-        <w:rPr>
-          <w:sz w:val="40"/>
-        </w:rPr>
-        <w:t>primary key(id),</w:t>
-      </w:r>
-    </w:p>
-    <w:p>
-      <w:pPr>
-        <w:rPr>
-          <w:sz w:val="40"/>
-        </w:rPr>
-      </w:pPr>
-      <w:r>
-        <w:rPr>
-          <w:sz w:val="40"/>
-        </w:rPr>
-        <w:t>foreign key(building_id) references buildings(id)</w:t>
+      <w:proofErr w:type="gramStart"/>
+      <w:r>
+        <w:rPr>
+          <w:sz w:val="40"/>
+        </w:rPr>
+        <w:t>create</w:t>
+      </w:r>
+      <w:proofErr w:type="gramEnd"/>
+      <w:r>
+        <w:rPr>
+          <w:sz w:val="40"/>
+        </w:rPr>
+        <w:t xml:space="preserve"> table floors(</w:t>
+      </w:r>
+    </w:p>
+    <w:p>
+      <w:pPr>
+        <w:rPr>
+          <w:sz w:val="40"/>
+        </w:rPr>
+      </w:pPr>
+      <w:proofErr w:type="gramStart"/>
+      <w:r>
+        <w:rPr>
+          <w:sz w:val="40"/>
+        </w:rPr>
+        <w:t>id</w:t>
+      </w:r>
+      <w:proofErr w:type="gramEnd"/>
+      <w:r>
+        <w:rPr>
+          <w:sz w:val="40"/>
+        </w:rPr>
+        <w:t xml:space="preserve"> varchar(255) not null,</w:t>
+      </w:r>
+    </w:p>
+    <w:p>
+      <w:pPr>
+        <w:rPr>
+          <w:sz w:val="40"/>
+        </w:rPr>
+      </w:pPr>
+      <w:proofErr w:type="spellStart"/>
+      <w:proofErr w:type="gramStart"/>
+      <w:r>
+        <w:rPr>
+          <w:sz w:val="40"/>
+        </w:rPr>
+        <w:t>building_id</w:t>
+      </w:r>
+      <w:proofErr w:type="spellEnd"/>
+      <w:proofErr w:type="gramEnd"/>
+      <w:r>
+        <w:rPr>
+          <w:sz w:val="40"/>
+        </w:rPr>
+        <w:t xml:space="preserve"> </w:t>
+      </w:r>
+      <w:proofErr w:type="spellStart"/>
+      <w:r>
+        <w:rPr>
+          <w:sz w:val="40"/>
+        </w:rPr>
+        <w:t>int</w:t>
+      </w:r>
+      <w:proofErr w:type="spellEnd"/>
+      <w:r>
+        <w:rPr>
+          <w:sz w:val="40"/>
+        </w:rPr>
+        <w:t xml:space="preserve"> not null,</w:t>
+      </w:r>
+    </w:p>
+    <w:p>
+      <w:pPr>
+        <w:rPr>
+          <w:sz w:val="40"/>
+        </w:rPr>
+      </w:pPr>
+      <w:proofErr w:type="spellStart"/>
+      <w:proofErr w:type="gramStart"/>
+      <w:r>
+        <w:rPr>
+          <w:sz w:val="40"/>
+        </w:rPr>
+        <w:t>floor_name</w:t>
+      </w:r>
+      <w:proofErr w:type="spellEnd"/>
+      <w:proofErr w:type="gramEnd"/>
+      <w:r>
+        <w:rPr>
+          <w:sz w:val="40"/>
+        </w:rPr>
+        <w:t xml:space="preserve"> varchar(255) not null,</w:t>
+      </w:r>
+    </w:p>
+    <w:p>
+      <w:pPr>
+        <w:rPr>
+          <w:sz w:val="40"/>
+        </w:rPr>
+      </w:pPr>
+      <w:proofErr w:type="spellStart"/>
+      <w:proofErr w:type="gramStart"/>
+      <w:r>
+        <w:rPr>
+          <w:sz w:val="40"/>
+        </w:rPr>
+        <w:t>floor_image</w:t>
+      </w:r>
+      <w:proofErr w:type="spellEnd"/>
+      <w:proofErr w:type="gramEnd"/>
+      <w:r>
+        <w:rPr>
+          <w:sz w:val="40"/>
+        </w:rPr>
+        <w:t xml:space="preserve"> varchar(255), ##Stores Relative path to the Image</w:t>
+      </w:r>
+    </w:p>
+    <w:p>
+      <w:pPr>
+        <w:rPr>
+          <w:sz w:val="40"/>
+        </w:rPr>
+      </w:pPr>
+      <w:proofErr w:type="gramStart"/>
+      <w:r>
+        <w:rPr>
+          <w:sz w:val="40"/>
+        </w:rPr>
+        <w:t>primary</w:t>
+      </w:r>
+      <w:proofErr w:type="gramEnd"/>
+      <w:r>
+        <w:rPr>
+          <w:sz w:val="40"/>
+        </w:rPr>
+        <w:t xml:space="preserve"> key(id),</w:t>
+      </w:r>
+    </w:p>
+    <w:p>
+      <w:pPr>
+        <w:rPr>
+          <w:sz w:val="40"/>
+        </w:rPr>
+      </w:pPr>
+      <w:proofErr w:type="gramStart"/>
+      <w:r>
+        <w:rPr>
+          <w:sz w:val="40"/>
+        </w:rPr>
+        <w:t>foreign</w:t>
+      </w:r>
+      <w:proofErr w:type="gramEnd"/>
+      <w:r>
+        <w:rPr>
+          <w:sz w:val="40"/>
+        </w:rPr>
+        <w:t xml:space="preserve"> key(</w:t>
+      </w:r>
+      <w:proofErr w:type="spellStart"/>
+      <w:r>
+        <w:rPr>
+          <w:sz w:val="40"/>
+        </w:rPr>
+        <w:t>building_id</w:t>
+      </w:r>
+      <w:proofErr w:type="spellEnd"/>
+      <w:r>
+        <w:rPr>
+          <w:sz w:val="40"/>
+        </w:rPr>
+        <w:t>) references buildings(id)</w:t>
       </w:r>
     </w:p>
     <w:p>
@@ -404,6 +628,7 @@
           <w:u w:val="single"/>
         </w:rPr>
       </w:pPr>
+      <w:proofErr w:type="gramStart"/>
       <w:r>
         <w:rPr>
           <w:sz w:val="48"/>
@@ -411,65 +636,103 @@
         </w:rPr>
         <w:t>rooms</w:t>
       </w:r>
-    </w:p>
-    <w:p>
-      <w:pPr>
-        <w:rPr>
-          <w:sz w:val="40"/>
-        </w:rPr>
-      </w:pPr>
-    </w:p>
-    <w:p>
-      <w:pPr>
-        <w:rPr>
-          <w:sz w:val="40"/>
-        </w:rPr>
-      </w:pPr>
-      <w:r>
-        <w:rPr>
-          <w:sz w:val="40"/>
-        </w:rPr>
-        <w:t>create table rooms(</w:t>
-      </w:r>
-    </w:p>
-    <w:p>
-      <w:pPr>
-        <w:rPr>
-          <w:sz w:val="40"/>
-        </w:rPr>
-      </w:pPr>
-      <w:r>
-        <w:rPr>
-          <w:sz w:val="40"/>
-        </w:rPr>
-        <w:t>id varchar(255) not null,</w:t>
-      </w:r>
-    </w:p>
-    <w:p>
-      <w:pPr>
-        <w:rPr>
-          <w:sz w:val="40"/>
-        </w:rPr>
-      </w:pPr>
-      <w:r>
-        <w:rPr>
-          <w:sz w:val="40"/>
-        </w:rPr>
-        <w:t>floor_id varchar(255) not null,</w:t>
-      </w:r>
-    </w:p>
-    <w:p>
-      <w:pPr>
-        <w:rPr>
-          <w:sz w:val="40"/>
-        </w:rPr>
-      </w:pPr>
-      <w:r>
-        <w:rPr>
-          <w:sz w:val="40"/>
-        </w:rPr>
-        <w:t xml:space="preserve">room_no </w:t>
-      </w:r>
+      <w:proofErr w:type="gramEnd"/>
+    </w:p>
+    <w:p>
+      <w:pPr>
+        <w:rPr>
+          <w:sz w:val="40"/>
+        </w:rPr>
+      </w:pPr>
+    </w:p>
+    <w:p>
+      <w:pPr>
+        <w:rPr>
+          <w:sz w:val="40"/>
+        </w:rPr>
+      </w:pPr>
+      <w:proofErr w:type="gramStart"/>
+      <w:r>
+        <w:rPr>
+          <w:sz w:val="40"/>
+        </w:rPr>
+        <w:t>create</w:t>
+      </w:r>
+      <w:proofErr w:type="gramEnd"/>
+      <w:r>
+        <w:rPr>
+          <w:sz w:val="40"/>
+        </w:rPr>
+        <w:t xml:space="preserve"> table rooms(</w:t>
+      </w:r>
+    </w:p>
+    <w:p>
+      <w:pPr>
+        <w:rPr>
+          <w:sz w:val="40"/>
+        </w:rPr>
+      </w:pPr>
+      <w:proofErr w:type="gramStart"/>
+      <w:r>
+        <w:rPr>
+          <w:sz w:val="40"/>
+        </w:rPr>
+        <w:t>id</w:t>
+      </w:r>
+      <w:proofErr w:type="gramEnd"/>
+      <w:r>
+        <w:rPr>
+          <w:sz w:val="40"/>
+        </w:rPr>
+        <w:t xml:space="preserve"> varchar(255) not null,</w:t>
+      </w:r>
+    </w:p>
+    <w:p>
+      <w:pPr>
+        <w:rPr>
+          <w:sz w:val="40"/>
+        </w:rPr>
+      </w:pPr>
+      <w:proofErr w:type="spellStart"/>
+      <w:proofErr w:type="gramStart"/>
+      <w:r>
+        <w:rPr>
+          <w:sz w:val="40"/>
+        </w:rPr>
+        <w:t>floor_id</w:t>
+      </w:r>
+      <w:proofErr w:type="spellEnd"/>
+      <w:proofErr w:type="gramEnd"/>
+      <w:r>
+        <w:rPr>
+          <w:sz w:val="40"/>
+        </w:rPr>
+        <w:t xml:space="preserve"> varchar(255) not null,</w:t>
+      </w:r>
+    </w:p>
+    <w:p>
+      <w:pPr>
+        <w:rPr>
+          <w:sz w:val="40"/>
+        </w:rPr>
+      </w:pPr>
+      <w:proofErr w:type="spellStart"/>
+      <w:proofErr w:type="gramStart"/>
+      <w:r>
+        <w:rPr>
+          <w:sz w:val="40"/>
+        </w:rPr>
+        <w:t>room_no</w:t>
+      </w:r>
+      <w:proofErr w:type="spellEnd"/>
+      <w:proofErr w:type="gramEnd"/>
+      <w:r>
+        <w:rPr>
+          <w:sz w:val="40"/>
+        </w:rPr>
+        <w:t xml:space="preserve"> </w:t>
+      </w:r>
+      <w:proofErr w:type="spellStart"/>
       <w:r>
         <w:rPr>
           <w:sz w:val="40"/>
@@ -480,46 +743,93 @@
         <w:rPr>
           <w:sz w:val="40"/>
         </w:rPr>
-        <w:t>int not null,</w:t>
-      </w:r>
-    </w:p>
-    <w:p>
-      <w:pPr>
-        <w:rPr>
-          <w:sz w:val="40"/>
-        </w:rPr>
-      </w:pPr>
-      <w:r>
-        <w:rPr>
-          <w:sz w:val="40"/>
-        </w:rPr>
-        <w:t>room_image varchar(255), ##Stores Relative path to the Image</w:t>
-      </w:r>
-    </w:p>
-    <w:p>
-      <w:pPr>
-        <w:rPr>
-          <w:sz w:val="40"/>
-        </w:rPr>
-      </w:pPr>
-      <w:r>
-        <w:rPr>
-          <w:sz w:val="40"/>
-        </w:rPr>
-        <w:t>primary key(id),</w:t>
-      </w:r>
-    </w:p>
-    <w:p>
-      <w:pPr>
-        <w:rPr>
-          <w:sz w:val="40"/>
-        </w:rPr>
-      </w:pPr>
-      <w:r>
-        <w:rPr>
-          <w:sz w:val="40"/>
-        </w:rPr>
-        <w:t>foreign key(floor_id) references floors(id)</w:t>
+        <w:t>int</w:t>
+      </w:r>
+      <w:proofErr w:type="spellEnd"/>
+      <w:r>
+        <w:rPr>
+          <w:sz w:val="40"/>
+        </w:rPr>
+        <w:t xml:space="preserve"> not null,</w:t>
+      </w:r>
+    </w:p>
+    <w:p>
+      <w:pPr>
+        <w:rPr>
+          <w:sz w:val="40"/>
+        </w:rPr>
+      </w:pPr>
+      <w:proofErr w:type="spellStart"/>
+      <w:proofErr w:type="gramStart"/>
+      <w:r>
+        <w:rPr>
+          <w:sz w:val="40"/>
+        </w:rPr>
+        <w:t>room_image</w:t>
+      </w:r>
+      <w:proofErr w:type="spellEnd"/>
+      <w:proofErr w:type="gramEnd"/>
+      <w:r>
+        <w:rPr>
+          <w:sz w:val="40"/>
+        </w:rPr>
+        <w:t xml:space="preserve"> varchar(255), ##Stores Relative path to the Image</w:t>
+      </w:r>
+    </w:p>
+    <w:p>
+      <w:pPr>
+        <w:rPr>
+          <w:sz w:val="40"/>
+        </w:rPr>
+      </w:pPr>
+      <w:proofErr w:type="gramStart"/>
+      <w:r>
+        <w:rPr>
+          <w:sz w:val="40"/>
+        </w:rPr>
+        <w:t>primary</w:t>
+      </w:r>
+      <w:proofErr w:type="gramEnd"/>
+      <w:r>
+        <w:rPr>
+          <w:sz w:val="40"/>
+        </w:rPr>
+        <w:t xml:space="preserve"> key(id),</w:t>
+      </w:r>
+    </w:p>
+    <w:p>
+      <w:pPr>
+        <w:rPr>
+          <w:sz w:val="40"/>
+        </w:rPr>
+      </w:pPr>
+      <w:proofErr w:type="gramStart"/>
+      <w:r>
+        <w:rPr>
+          <w:sz w:val="40"/>
+        </w:rPr>
+        <w:t>foreign</w:t>
+      </w:r>
+      <w:proofErr w:type="gramEnd"/>
+      <w:r>
+        <w:rPr>
+          <w:sz w:val="40"/>
+        </w:rPr>
+        <w:t xml:space="preserve"> key(</w:t>
+      </w:r>
+      <w:proofErr w:type="spellStart"/>
+      <w:r>
+        <w:rPr>
+          <w:sz w:val="40"/>
+        </w:rPr>
+        <w:t>floor_id</w:t>
+      </w:r>
+      <w:proofErr w:type="spellEnd"/>
+      <w:r>
+        <w:rPr>
+          <w:sz w:val="40"/>
+        </w:rPr>
+        <w:t>) references floors(id)</w:t>
       </w:r>
     </w:p>
     <w:p>
@@ -543,6 +853,7 @@
           <w:u w:val="single"/>
         </w:rPr>
       </w:pPr>
+      <w:proofErr w:type="gramStart"/>
       <w:r>
         <w:rPr>
           <w:sz w:val="48"/>
@@ -551,103 +862,194 @@
         <w:lastRenderedPageBreak/>
         <w:t>beds</w:t>
       </w:r>
-    </w:p>
-    <w:p>
-      <w:pPr>
-        <w:rPr>
-          <w:sz w:val="40"/>
-        </w:rPr>
-      </w:pPr>
-    </w:p>
-    <w:p>
-      <w:pPr>
-        <w:rPr>
-          <w:sz w:val="40"/>
-        </w:rPr>
-      </w:pPr>
-      <w:r>
-        <w:rPr>
-          <w:sz w:val="40"/>
-        </w:rPr>
-        <w:t>create table beds(</w:t>
-      </w:r>
-    </w:p>
-    <w:p>
-      <w:pPr>
-        <w:rPr>
-          <w:sz w:val="40"/>
-        </w:rPr>
-      </w:pPr>
-      <w:r>
-        <w:rPr>
-          <w:sz w:val="40"/>
-        </w:rPr>
-        <w:t>id varchar(255) not null,</w:t>
-      </w:r>
-    </w:p>
-    <w:p>
-      <w:pPr>
-        <w:rPr>
-          <w:sz w:val="40"/>
-        </w:rPr>
-      </w:pPr>
-      <w:r>
-        <w:rPr>
-          <w:sz w:val="40"/>
-        </w:rPr>
-        <w:t>room_id varchar(255) not null,</w:t>
-      </w:r>
-    </w:p>
-    <w:p>
-      <w:pPr>
-        <w:rPr>
-          <w:sz w:val="40"/>
-        </w:rPr>
-      </w:pPr>
-      <w:r>
-        <w:rPr>
-          <w:sz w:val="40"/>
-        </w:rPr>
-        <w:t>bed_no int not null,</w:t>
-      </w:r>
-    </w:p>
-    <w:p>
-      <w:pPr>
-        <w:rPr>
-          <w:sz w:val="40"/>
-        </w:rPr>
-      </w:pPr>
-      <w:r>
-        <w:rPr>
-          <w:sz w:val="40"/>
-        </w:rPr>
-        <w:t>bed_status boolean, ##Indicates whether Bed is occupied or not; true for occupied, false for vacant</w:t>
-      </w:r>
-    </w:p>
-    <w:p>
-      <w:pPr>
-        <w:rPr>
-          <w:sz w:val="40"/>
-        </w:rPr>
-      </w:pPr>
-      <w:r>
-        <w:rPr>
-          <w:sz w:val="40"/>
-        </w:rPr>
-        <w:t>primary key(id),</w:t>
-      </w:r>
-    </w:p>
-    <w:p>
-      <w:pPr>
-        <w:rPr>
-          <w:sz w:val="40"/>
-        </w:rPr>
-      </w:pPr>
-      <w:r>
-        <w:rPr>
-          <w:sz w:val="40"/>
-        </w:rPr>
-        <w:t>foreign key(room_id) references rooms(id)</w:t>
+      <w:proofErr w:type="gramEnd"/>
+    </w:p>
+    <w:p>
+      <w:pPr>
+        <w:rPr>
+          <w:sz w:val="40"/>
+        </w:rPr>
+      </w:pPr>
+    </w:p>
+    <w:p>
+      <w:pPr>
+        <w:rPr>
+          <w:sz w:val="40"/>
+        </w:rPr>
+      </w:pPr>
+      <w:proofErr w:type="gramStart"/>
+      <w:r>
+        <w:rPr>
+          <w:sz w:val="40"/>
+        </w:rPr>
+        <w:t>create</w:t>
+      </w:r>
+      <w:proofErr w:type="gramEnd"/>
+      <w:r>
+        <w:rPr>
+          <w:sz w:val="40"/>
+        </w:rPr>
+        <w:t xml:space="preserve"> table beds(</w:t>
+      </w:r>
+    </w:p>
+    <w:p>
+      <w:pPr>
+        <w:rPr>
+          <w:sz w:val="40"/>
+        </w:rPr>
+      </w:pPr>
+      <w:proofErr w:type="gramStart"/>
+      <w:r>
+        <w:rPr>
+          <w:sz w:val="40"/>
+        </w:rPr>
+        <w:t>id</w:t>
+      </w:r>
+      <w:proofErr w:type="gramEnd"/>
+      <w:r>
+        <w:rPr>
+          <w:sz w:val="40"/>
+        </w:rPr>
+        <w:t xml:space="preserve"> varchar(255) not null,</w:t>
+      </w:r>
+    </w:p>
+    <w:p>
+      <w:pPr>
+        <w:rPr>
+          <w:sz w:val="40"/>
+        </w:rPr>
+      </w:pPr>
+      <w:proofErr w:type="spellStart"/>
+      <w:proofErr w:type="gramStart"/>
+      <w:r>
+        <w:rPr>
+          <w:sz w:val="40"/>
+        </w:rPr>
+        <w:t>room_id</w:t>
+      </w:r>
+      <w:proofErr w:type="spellEnd"/>
+      <w:proofErr w:type="gramEnd"/>
+      <w:r>
+        <w:rPr>
+          <w:sz w:val="40"/>
+        </w:rPr>
+        <w:t xml:space="preserve"> varchar(255) not null,</w:t>
+      </w:r>
+    </w:p>
+    <w:p>
+      <w:pPr>
+        <w:rPr>
+          <w:sz w:val="40"/>
+        </w:rPr>
+      </w:pPr>
+      <w:proofErr w:type="spellStart"/>
+      <w:proofErr w:type="gramStart"/>
+      <w:r>
+        <w:rPr>
+          <w:sz w:val="40"/>
+        </w:rPr>
+        <w:t>bed_no</w:t>
+      </w:r>
+      <w:proofErr w:type="spellEnd"/>
+      <w:proofErr w:type="gramEnd"/>
+      <w:r>
+        <w:rPr>
+          <w:sz w:val="40"/>
+        </w:rPr>
+        <w:t xml:space="preserve"> </w:t>
+      </w:r>
+      <w:proofErr w:type="spellStart"/>
+      <w:r>
+        <w:rPr>
+          <w:sz w:val="40"/>
+        </w:rPr>
+        <w:t>int</w:t>
+      </w:r>
+      <w:proofErr w:type="spellEnd"/>
+      <w:r>
+        <w:rPr>
+          <w:sz w:val="40"/>
+        </w:rPr>
+        <w:t xml:space="preserve"> not null,</w:t>
+      </w:r>
+    </w:p>
+    <w:p>
+      <w:pPr>
+        <w:rPr>
+          <w:sz w:val="40"/>
+        </w:rPr>
+      </w:pPr>
+      <w:proofErr w:type="spellStart"/>
+      <w:proofErr w:type="gramStart"/>
+      <w:r>
+        <w:rPr>
+          <w:sz w:val="40"/>
+        </w:rPr>
+        <w:t>bed_status</w:t>
+      </w:r>
+      <w:proofErr w:type="spellEnd"/>
+      <w:proofErr w:type="gramEnd"/>
+      <w:r>
+        <w:rPr>
+          <w:sz w:val="40"/>
+        </w:rPr>
+        <w:t xml:space="preserve"> </w:t>
+      </w:r>
+      <w:proofErr w:type="spellStart"/>
+      <w:r>
+        <w:rPr>
+          <w:sz w:val="40"/>
+        </w:rPr>
+        <w:t>boolean</w:t>
+      </w:r>
+      <w:proofErr w:type="spellEnd"/>
+      <w:r>
+        <w:rPr>
+          <w:sz w:val="40"/>
+        </w:rPr>
+        <w:t>, ##Indicates whether Bed is occupied or not; true for occupied, false for vacant</w:t>
+      </w:r>
+    </w:p>
+    <w:p>
+      <w:pPr>
+        <w:rPr>
+          <w:sz w:val="40"/>
+        </w:rPr>
+      </w:pPr>
+      <w:proofErr w:type="gramStart"/>
+      <w:r>
+        <w:rPr>
+          <w:sz w:val="40"/>
+        </w:rPr>
+        <w:t>primary</w:t>
+      </w:r>
+      <w:proofErr w:type="gramEnd"/>
+      <w:r>
+        <w:rPr>
+          <w:sz w:val="40"/>
+        </w:rPr>
+        <w:t xml:space="preserve"> key(id),</w:t>
+      </w:r>
+    </w:p>
+    <w:p>
+      <w:pPr>
+        <w:rPr>
+          <w:sz w:val="40"/>
+        </w:rPr>
+      </w:pPr>
+      <w:proofErr w:type="gramStart"/>
+      <w:r>
+        <w:rPr>
+          <w:sz w:val="40"/>
+        </w:rPr>
+        <w:t>foreign</w:t>
+      </w:r>
+      <w:proofErr w:type="gramEnd"/>
+      <w:r>
+        <w:rPr>
+          <w:sz w:val="40"/>
+        </w:rPr>
+        <w:t xml:space="preserve"> key(room_id) references rooms(id)</w:t>
       </w:r>
     </w:p>
     <w:p>
@@ -683,6 +1085,7 @@
           <w:sz w:val="48"/>
         </w:rPr>
       </w:pPr>
+      <w:proofErr w:type="gramStart"/>
       <w:r>
         <w:rPr>
           <w:sz w:val="48"/>
@@ -690,6 +1093,7 @@
         </w:rPr>
         <w:t>guests</w:t>
       </w:r>
+      <w:proofErr w:type="gramEnd"/>
       <w:r>
         <w:rPr>
           <w:sz w:val="48"/>
@@ -712,151 +1116,488 @@
           <w:szCs w:val="40"/>
         </w:rPr>
       </w:pPr>
-      <w:r>
-        <w:rPr>
-          <w:sz w:val="40"/>
-          <w:szCs w:val="40"/>
-        </w:rPr>
-        <w:t>create table guests(</w:t>
-      </w:r>
-    </w:p>
-    <w:p>
-      <w:pPr>
-        <w:rPr>
-          <w:sz w:val="40"/>
-          <w:szCs w:val="40"/>
-        </w:rPr>
-      </w:pPr>
-      <w:r>
-        <w:rPr>
-          <w:sz w:val="40"/>
-          <w:szCs w:val="40"/>
-        </w:rPr>
-        <w:t>id varchar(255) not null,</w:t>
-      </w:r>
-    </w:p>
-    <w:p>
-      <w:pPr>
-        <w:rPr>
-          <w:sz w:val="40"/>
-          <w:szCs w:val="40"/>
-        </w:rPr>
-      </w:pPr>
-      <w:r>
-        <w:rPr>
-          <w:sz w:val="40"/>
-          <w:szCs w:val="40"/>
-        </w:rPr>
-        <w:t>room_id varchar(255) not null,</w:t>
-      </w:r>
-    </w:p>
-    <w:p>
-      <w:pPr>
-        <w:rPr>
-          <w:sz w:val="40"/>
-          <w:szCs w:val="40"/>
-        </w:rPr>
-      </w:pPr>
-      <w:r>
-        <w:rPr>
-          <w:sz w:val="40"/>
-          <w:szCs w:val="40"/>
-        </w:rPr>
-        <w:t>name varchar(255) not null,</w:t>
-      </w:r>
-    </w:p>
-    <w:p>
-      <w:pPr>
-        <w:rPr>
-          <w:sz w:val="40"/>
-          <w:szCs w:val="40"/>
-        </w:rPr>
-      </w:pPr>
-      <w:r>
-        <w:rPr>
-          <w:sz w:val="40"/>
-          <w:szCs w:val="40"/>
-        </w:rPr>
-        <w:t>phno varchar(10) not null,</w:t>
-      </w:r>
-    </w:p>
-    <w:p>
-      <w:pPr>
-        <w:rPr>
-          <w:sz w:val="40"/>
-          <w:szCs w:val="40"/>
-        </w:rPr>
-      </w:pPr>
-      <w:r>
-        <w:rPr>
-          <w:sz w:val="40"/>
-          <w:szCs w:val="40"/>
-        </w:rPr>
-        <w:t>aadhaarno varchar(12) not null,</w:t>
-      </w:r>
-    </w:p>
-    <w:p>
-      <w:pPr>
-        <w:rPr>
-          <w:sz w:val="40"/>
-          <w:szCs w:val="40"/>
-        </w:rPr>
-      </w:pPr>
+      <w:proofErr w:type="gramStart"/>
+      <w:r>
+        <w:rPr>
+          <w:sz w:val="40"/>
+          <w:szCs w:val="40"/>
+        </w:rPr>
+        <w:t>create</w:t>
+      </w:r>
+      <w:proofErr w:type="gramEnd"/>
+      <w:r>
+        <w:rPr>
+          <w:sz w:val="40"/>
+          <w:szCs w:val="40"/>
+        </w:rPr>
+        <w:t xml:space="preserve"> table guests(</w:t>
+      </w:r>
+    </w:p>
+    <w:p>
+      <w:pPr>
+        <w:rPr>
+          <w:sz w:val="40"/>
+          <w:szCs w:val="40"/>
+        </w:rPr>
+      </w:pPr>
+      <w:proofErr w:type="gramStart"/>
+      <w:r>
+        <w:rPr>
+          <w:sz w:val="40"/>
+          <w:szCs w:val="40"/>
+        </w:rPr>
+        <w:t>id</w:t>
+      </w:r>
+      <w:proofErr w:type="gramEnd"/>
+      <w:r>
+        <w:rPr>
+          <w:sz w:val="40"/>
+          <w:szCs w:val="40"/>
+        </w:rPr>
+        <w:t xml:space="preserve"> varchar(255) not null,</w:t>
+      </w:r>
+    </w:p>
+    <w:p>
+      <w:pPr>
+        <w:rPr>
+          <w:sz w:val="40"/>
+          <w:szCs w:val="40"/>
+        </w:rPr>
+      </w:pPr>
+      <w:proofErr w:type="spellStart"/>
+      <w:proofErr w:type="gramStart"/>
+      <w:r>
+        <w:rPr>
+          <w:sz w:val="40"/>
+          <w:szCs w:val="40"/>
+        </w:rPr>
+        <w:t>room_id</w:t>
+      </w:r>
+      <w:proofErr w:type="spellEnd"/>
+      <w:proofErr w:type="gramEnd"/>
+      <w:r>
+        <w:rPr>
+          <w:sz w:val="40"/>
+          <w:szCs w:val="40"/>
+        </w:rPr>
+        <w:t xml:space="preserve"> varchar(255) not null,</w:t>
+      </w:r>
+    </w:p>
+    <w:p>
+      <w:pPr>
+        <w:rPr>
+          <w:sz w:val="40"/>
+          <w:szCs w:val="40"/>
+        </w:rPr>
+      </w:pPr>
+      <w:proofErr w:type="gramStart"/>
+      <w:r>
+        <w:rPr>
+          <w:sz w:val="40"/>
+          <w:szCs w:val="40"/>
+        </w:rPr>
+        <w:t>name</w:t>
+      </w:r>
+      <w:proofErr w:type="gramEnd"/>
+      <w:r>
+        <w:rPr>
+          <w:sz w:val="40"/>
+          <w:szCs w:val="40"/>
+        </w:rPr>
+        <w:t xml:space="preserve"> varchar(255) not null,</w:t>
+      </w:r>
+    </w:p>
+    <w:p>
+      <w:pPr>
+        <w:rPr>
+          <w:sz w:val="40"/>
+          <w:szCs w:val="40"/>
+        </w:rPr>
+      </w:pPr>
+      <w:proofErr w:type="gramStart"/>
+      <w:r>
+        <w:rPr>
+          <w:sz w:val="40"/>
+          <w:szCs w:val="40"/>
+        </w:rPr>
+        <w:t>dob</w:t>
+      </w:r>
+      <w:proofErr w:type="gramEnd"/>
+      <w:r>
+        <w:rPr>
+          <w:sz w:val="40"/>
+          <w:szCs w:val="40"/>
+        </w:rPr>
+        <w:t xml:space="preserve"> varchar(100) not null,</w:t>
+      </w:r>
+    </w:p>
+    <w:p>
+      <w:pPr>
+        <w:rPr>
+          <w:sz w:val="40"/>
+          <w:szCs w:val="40"/>
+        </w:rPr>
+      </w:pPr>
+      <w:proofErr w:type="spellStart"/>
+      <w:proofErr w:type="gramStart"/>
+      <w:r>
+        <w:rPr>
+          <w:sz w:val="40"/>
+          <w:szCs w:val="40"/>
+        </w:rPr>
+        <w:t>mob_no</w:t>
+      </w:r>
+      <w:proofErr w:type="spellEnd"/>
+      <w:proofErr w:type="gramEnd"/>
+      <w:r>
+        <w:rPr>
+          <w:sz w:val="40"/>
+          <w:szCs w:val="40"/>
+        </w:rPr>
+        <w:t xml:space="preserve"> varchar(10) not null,</w:t>
+      </w:r>
+    </w:p>
+    <w:p>
+      <w:pPr>
+        <w:rPr>
+          <w:sz w:val="40"/>
+          <w:szCs w:val="40"/>
+        </w:rPr>
+      </w:pPr>
+      <w:proofErr w:type="spellStart"/>
+      <w:proofErr w:type="gramStart"/>
+      <w:r>
+        <w:rPr>
+          <w:sz w:val="40"/>
+          <w:szCs w:val="40"/>
+        </w:rPr>
+        <w:t>mail_id</w:t>
+      </w:r>
+      <w:proofErr w:type="spellEnd"/>
+      <w:proofErr w:type="gramEnd"/>
+      <w:r>
+        <w:rPr>
+          <w:sz w:val="40"/>
+          <w:szCs w:val="40"/>
+        </w:rPr>
+        <w:t xml:space="preserve"> varchar(255) not null,</w:t>
+      </w:r>
+    </w:p>
+    <w:p>
+      <w:pPr>
+        <w:rPr>
+          <w:sz w:val="40"/>
+          <w:szCs w:val="40"/>
+        </w:rPr>
+      </w:pPr>
+      <w:proofErr w:type="spellStart"/>
+      <w:proofErr w:type="gramStart"/>
+      <w:r>
+        <w:rPr>
+          <w:sz w:val="40"/>
+          <w:szCs w:val="40"/>
+        </w:rPr>
+        <w:lastRenderedPageBreak/>
+        <w:t>aadhaar_no</w:t>
+      </w:r>
+      <w:proofErr w:type="spellEnd"/>
+      <w:proofErr w:type="gramEnd"/>
+      <w:r>
+        <w:rPr>
+          <w:sz w:val="40"/>
+          <w:szCs w:val="40"/>
+        </w:rPr>
+        <w:t xml:space="preserve"> varchar(12) not null,</w:t>
+      </w:r>
+    </w:p>
+    <w:p>
+      <w:pPr>
+        <w:rPr>
+          <w:sz w:val="40"/>
+          <w:szCs w:val="40"/>
+        </w:rPr>
+      </w:pPr>
+      <w:proofErr w:type="spellStart"/>
+      <w:proofErr w:type="gramStart"/>
+      <w:r>
+        <w:rPr>
+          <w:sz w:val="40"/>
+          <w:szCs w:val="40"/>
+        </w:rPr>
+        <w:t>blood_group</w:t>
+      </w:r>
+      <w:proofErr w:type="spellEnd"/>
+      <w:proofErr w:type="gramEnd"/>
+      <w:r>
+        <w:rPr>
+          <w:sz w:val="40"/>
+          <w:szCs w:val="40"/>
+        </w:rPr>
+        <w:t xml:space="preserve"> varchar(3) not null,</w:t>
+      </w:r>
+    </w:p>
+    <w:p>
+      <w:pPr>
+        <w:rPr>
+          <w:sz w:val="40"/>
+          <w:szCs w:val="40"/>
+        </w:rPr>
+      </w:pPr>
+      <w:proofErr w:type="spellStart"/>
+      <w:proofErr w:type="gramStart"/>
+      <w:r>
+        <w:rPr>
+          <w:sz w:val="40"/>
+          <w:szCs w:val="40"/>
+        </w:rPr>
+        <w:t>parent_guardian_name</w:t>
+      </w:r>
+      <w:proofErr w:type="spellEnd"/>
+      <w:proofErr w:type="gramEnd"/>
+      <w:r>
+        <w:rPr>
+          <w:sz w:val="40"/>
+          <w:szCs w:val="40"/>
+        </w:rPr>
+        <w:t xml:space="preserve"> varchar(255) not null,</w:t>
+      </w:r>
+    </w:p>
+    <w:p>
+      <w:pPr>
+        <w:rPr>
+          <w:sz w:val="40"/>
+          <w:szCs w:val="40"/>
+        </w:rPr>
+      </w:pPr>
+      <w:proofErr w:type="spellStart"/>
+      <w:proofErr w:type="gramStart"/>
+      <w:r>
+        <w:rPr>
+          <w:sz w:val="40"/>
+          <w:szCs w:val="40"/>
+        </w:rPr>
+        <w:t>emergency_contactno</w:t>
+      </w:r>
+      <w:proofErr w:type="spellEnd"/>
+      <w:proofErr w:type="gramEnd"/>
+      <w:r>
+        <w:rPr>
+          <w:sz w:val="40"/>
+          <w:szCs w:val="40"/>
+        </w:rPr>
+        <w:t xml:space="preserve"> varchar(10) not null,</w:t>
+      </w:r>
+    </w:p>
+    <w:p>
+      <w:pPr>
+        <w:rPr>
+          <w:sz w:val="40"/>
+          <w:szCs w:val="40"/>
+        </w:rPr>
+      </w:pPr>
+      <w:proofErr w:type="spellStart"/>
+      <w:proofErr w:type="gramStart"/>
+      <w:r>
+        <w:rPr>
+          <w:sz w:val="40"/>
+          <w:szCs w:val="40"/>
+        </w:rPr>
+        <w:t>doj</w:t>
+      </w:r>
+      <w:proofErr w:type="spellEnd"/>
+      <w:proofErr w:type="gramEnd"/>
+      <w:r>
+        <w:rPr>
+          <w:sz w:val="40"/>
+          <w:szCs w:val="40"/>
+        </w:rPr>
+        <w:t xml:space="preserve"> varchar(100) not null,</w:t>
+      </w:r>
+    </w:p>
+    <w:p>
+      <w:pPr>
+        <w:rPr>
+          <w:sz w:val="40"/>
+          <w:szCs w:val="40"/>
+        </w:rPr>
+      </w:pPr>
+      <w:proofErr w:type="spellStart"/>
+      <w:proofErr w:type="gramStart"/>
+      <w:r>
+        <w:rPr>
+          <w:sz w:val="40"/>
+          <w:szCs w:val="40"/>
+        </w:rPr>
+        <w:t>p_address</w:t>
+      </w:r>
+      <w:proofErr w:type="spellEnd"/>
+      <w:proofErr w:type="gramEnd"/>
+      <w:r>
+        <w:rPr>
+          <w:sz w:val="40"/>
+          <w:szCs w:val="40"/>
+        </w:rPr>
+        <w:t xml:space="preserve"> varchar(1000) not null,</w:t>
+      </w:r>
+    </w:p>
+    <w:p>
+      <w:pPr>
+        <w:rPr>
+          <w:sz w:val="40"/>
+          <w:szCs w:val="40"/>
+        </w:rPr>
+      </w:pPr>
+      <w:proofErr w:type="spellStart"/>
+      <w:proofErr w:type="gramStart"/>
+      <w:r>
+        <w:rPr>
+          <w:sz w:val="40"/>
+          <w:szCs w:val="40"/>
+        </w:rPr>
+        <w:t>advance_amount</w:t>
+      </w:r>
+      <w:proofErr w:type="spellEnd"/>
+      <w:proofErr w:type="gramEnd"/>
+      <w:r>
+        <w:rPr>
+          <w:sz w:val="40"/>
+          <w:szCs w:val="40"/>
+        </w:rPr>
+        <w:t xml:space="preserve"> varchar(10) not null,</w:t>
+      </w:r>
+    </w:p>
+    <w:p>
+      <w:pPr>
+        <w:rPr>
+          <w:sz w:val="40"/>
+          <w:szCs w:val="40"/>
+        </w:rPr>
+      </w:pPr>
+      <w:proofErr w:type="spellStart"/>
+      <w:proofErr w:type="gramStart"/>
+      <w:r>
+        <w:rPr>
+          <w:sz w:val="40"/>
+          <w:szCs w:val="40"/>
+        </w:rPr>
+        <w:t>amount_per_month</w:t>
+      </w:r>
+      <w:proofErr w:type="spellEnd"/>
+      <w:proofErr w:type="gramEnd"/>
+      <w:r>
+        <w:rPr>
+          <w:sz w:val="40"/>
+          <w:szCs w:val="40"/>
+        </w:rPr>
+        <w:t xml:space="preserve"> varchar (10) not null,</w:t>
+      </w:r>
+    </w:p>
+    <w:p>
+      <w:pPr>
+        <w:rPr>
+          <w:sz w:val="40"/>
+          <w:szCs w:val="40"/>
+        </w:rPr>
+      </w:pPr>
+      <w:proofErr w:type="spellStart"/>
+      <w:proofErr w:type="gramStart"/>
+      <w:r>
+        <w:rPr>
+          <w:sz w:val="40"/>
+          <w:szCs w:val="40"/>
+        </w:rPr>
+        <w:t>imageRPath</w:t>
+      </w:r>
+      <w:proofErr w:type="spellEnd"/>
+      <w:proofErr w:type="gramEnd"/>
+      <w:r>
+        <w:rPr>
+          <w:sz w:val="40"/>
+          <w:szCs w:val="40"/>
+        </w:rPr>
+        <w:t xml:space="preserve"> varchar(255) not null,</w:t>
+      </w:r>
+    </w:p>
+    <w:p>
+      <w:pPr>
+        <w:rPr>
+          <w:sz w:val="40"/>
+          <w:szCs w:val="40"/>
+        </w:rPr>
+      </w:pPr>
+      <w:proofErr w:type="gramStart"/>
+      <w:r>
+        <w:rPr>
+          <w:sz w:val="40"/>
+          <w:szCs w:val="40"/>
+        </w:rPr>
+        <w:t>primary</w:t>
+      </w:r>
+      <w:proofErr w:type="gramEnd"/>
+      <w:r>
+        <w:rPr>
+          <w:sz w:val="40"/>
+          <w:szCs w:val="40"/>
+        </w:rPr>
+        <w:t xml:space="preserve"> key(id),</w:t>
+      </w:r>
+    </w:p>
+    <w:p>
+      <w:pPr>
+        <w:rPr>
+          <w:sz w:val="40"/>
+          <w:szCs w:val="40"/>
+        </w:rPr>
+      </w:pPr>
+      <w:proofErr w:type="gramStart"/>
+      <w:r>
+        <w:rPr>
+          <w:sz w:val="40"/>
+          <w:szCs w:val="40"/>
+        </w:rPr>
+        <w:t>foreign</w:t>
+      </w:r>
+      <w:proofErr w:type="gramEnd"/>
+      <w:r>
+        <w:rPr>
+          <w:sz w:val="40"/>
+          <w:szCs w:val="40"/>
+        </w:rPr>
+        <w:t xml:space="preserve"> key(</w:t>
+      </w:r>
+      <w:proofErr w:type="spellStart"/>
+      <w:r>
+        <w:rPr>
+          <w:sz w:val="40"/>
+          <w:szCs w:val="40"/>
+        </w:rPr>
+        <w:t>room_id</w:t>
+      </w:r>
+      <w:proofErr w:type="spellEnd"/>
+      <w:r>
+        <w:rPr>
+          <w:sz w:val="40"/>
+          <w:szCs w:val="40"/>
+        </w:rPr>
+        <w:t>) references rooms(id)</w:t>
+      </w:r>
+    </w:p>
+    <w:p>
+      <w:pPr>
+        <w:rPr>
+          <w:sz w:val="40"/>
+          <w:szCs w:val="40"/>
+        </w:rPr>
+      </w:pPr>
+      <w:r>
+        <w:rPr>
+          <w:sz w:val="40"/>
+          <w:szCs w:val="40"/>
+        </w:rPr>
+        <w:t>);</w:t>
+      </w:r>
       <w:bookmarkStart w:id="0" w:name="_GoBack"/>
       <w:bookmarkEnd w:id="0"/>
-      <w:r>
-        <w:rPr>
-          <w:sz w:val="40"/>
-          <w:szCs w:val="40"/>
-        </w:rPr>
-        <w:t>imageRPath varchar(255) not null,</w:t>
-      </w:r>
-    </w:p>
-    <w:p>
-      <w:pPr>
-        <w:rPr>
-          <w:sz w:val="40"/>
-          <w:szCs w:val="40"/>
-        </w:rPr>
-      </w:pPr>
-      <w:r>
-        <w:rPr>
-          <w:sz w:val="40"/>
-          <w:szCs w:val="40"/>
-        </w:rPr>
-        <w:lastRenderedPageBreak/>
-        <w:t>primary key(id),</w:t>
-      </w:r>
-    </w:p>
-    <w:p>
-      <w:pPr>
-        <w:rPr>
-          <w:sz w:val="40"/>
-          <w:szCs w:val="40"/>
-        </w:rPr>
-      </w:pPr>
-      <w:r>
-        <w:rPr>
-          <w:sz w:val="40"/>
-          <w:szCs w:val="40"/>
-        </w:rPr>
-        <w:t>foreign key(room_id) references rooms(id)</w:t>
-      </w:r>
-    </w:p>
-    <w:p>
-      <w:pPr>
-        <w:rPr>
-          <w:sz w:val="40"/>
-          <w:szCs w:val="40"/>
-        </w:rPr>
-      </w:pPr>
-      <w:r>
-        <w:rPr>
-          <w:sz w:val="40"/>
-          <w:szCs w:val="40"/>
-        </w:rPr>
-        <w:t>);</w:t>
-      </w:r>
     </w:p>
     <w:sectPr>
       <w:headerReference w:type="default" r:id="rId6"/>

</xml_diff>